<commit_message>
Solve first medium problem at 2020-11-3
</commit_message>
<xml_diff>
--- a/Double Pointer/双指针解决的问题.docx
+++ b/Double Pointer/双指针解决的问题.docx
@@ -216,87 +216,210 @@
           <w:sz w:val="24"/>
           <w:szCs w:val="24"/>
         </w:rPr>
-        <w:t>环的入口。首先追击问题来说，快慢指针一定会在出发后的某个点重合，假设走了x步两个指针都走到重合的这个点，那么快指针和慢指针分别走了</w:t>
+        <w:t>环的入口。</w:t>
+      </w:r>
+      <w:r>
+        <w:rPr>
+          <w:rFonts w:ascii="仿宋" w:eastAsia="仿宋" w:hAnsi="仿宋" w:hint="eastAsia"/>
+          <w:sz w:val="24"/>
+          <w:szCs w:val="24"/>
+        </w:rPr>
+        <w:t>为什么在</w:t>
+      </w:r>
+      <w:r>
+        <w:rPr>
+          <w:rFonts w:ascii="仿宋" w:eastAsia="仿宋" w:hAnsi="仿宋"/>
+          <w:sz w:val="24"/>
+          <w:szCs w:val="24"/>
+        </w:rPr>
+        <w:t>slow和fast相遇后，从0和slow出发移动到相遇的点就是</w:t>
+      </w:r>
+      <w:r>
+        <w:rPr>
+          <w:rFonts w:ascii="仿宋" w:eastAsia="仿宋" w:hAnsi="仿宋" w:hint="eastAsia"/>
+          <w:sz w:val="24"/>
+          <w:szCs w:val="24"/>
+        </w:rPr>
+        <w:t>环的入口</w:t>
+      </w:r>
+      <w:r>
+        <w:rPr>
+          <w:rFonts w:ascii="仿宋" w:eastAsia="仿宋" w:hAnsi="仿宋"/>
+          <w:sz w:val="24"/>
+          <w:szCs w:val="24"/>
+        </w:rPr>
+        <w:t>。假设环长为L，从起点到环的入口步数为a，从环的入口继续走b步到达相遇位置，从相遇位置继续走c</w:t>
+      </w:r>
+      <w:proofErr w:type="gramStart"/>
+      <w:r>
+        <w:rPr>
+          <w:rFonts w:ascii="仿宋" w:eastAsia="仿宋" w:hAnsi="仿宋"/>
+          <w:sz w:val="24"/>
+          <w:szCs w:val="24"/>
+        </w:rPr>
+        <w:t>步回到环</w:t>
+      </w:r>
+      <w:proofErr w:type="gramEnd"/>
+      <w:r>
+        <w:rPr>
+          <w:rFonts w:ascii="仿宋" w:eastAsia="仿宋" w:hAnsi="仿宋"/>
+          <w:sz w:val="24"/>
+          <w:szCs w:val="24"/>
+        </w:rPr>
+        <w:t>的入口，则有</w:t>
       </w:r>
       <w:proofErr w:type="spellStart"/>
       <w:r>
         <w:rPr>
+          <w:rFonts w:ascii="仿宋" w:eastAsia="仿宋" w:hAnsi="仿宋"/>
+          <w:sz w:val="24"/>
+          <w:szCs w:val="24"/>
+        </w:rPr>
+        <w:t>b+c</w:t>
+      </w:r>
+      <w:proofErr w:type="spellEnd"/>
+      <w:r>
+        <w:rPr>
+          <w:rFonts w:ascii="仿宋" w:eastAsia="仿宋" w:hAnsi="仿宋"/>
+          <w:sz w:val="24"/>
+          <w:szCs w:val="24"/>
+        </w:rPr>
+        <w:t>=L。并且可知，慢指针走了</w:t>
+      </w:r>
+      <w:proofErr w:type="spellStart"/>
+      <w:r>
+        <w:rPr>
+          <w:rFonts w:ascii="仿宋" w:eastAsia="仿宋" w:hAnsi="仿宋"/>
+          <w:sz w:val="24"/>
+          <w:szCs w:val="24"/>
+        </w:rPr>
+        <w:t>a+b</w:t>
+      </w:r>
+      <w:proofErr w:type="spellEnd"/>
+      <w:r>
+        <w:rPr>
+          <w:rFonts w:ascii="仿宋" w:eastAsia="仿宋" w:hAnsi="仿宋"/>
+          <w:sz w:val="24"/>
+          <w:szCs w:val="24"/>
+        </w:rPr>
+        <w:t>步，快指针走了2(</w:t>
+      </w:r>
+      <w:proofErr w:type="spellStart"/>
+      <w:r>
+        <w:rPr>
+          <w:rFonts w:ascii="仿宋" w:eastAsia="仿宋" w:hAnsi="仿宋"/>
+          <w:sz w:val="24"/>
+          <w:szCs w:val="24"/>
+        </w:rPr>
+        <w:t>a+b</w:t>
+      </w:r>
+      <w:proofErr w:type="spellEnd"/>
+      <w:r>
+        <w:rPr>
+          <w:rFonts w:ascii="仿宋" w:eastAsia="仿宋" w:hAnsi="仿宋"/>
+          <w:sz w:val="24"/>
+          <w:szCs w:val="24"/>
+        </w:rPr>
+        <w:t>)步，在相遇位置，快指针比慢指针夺走了若干圈，即2(</w:t>
+      </w:r>
+      <w:proofErr w:type="spellStart"/>
+      <w:r>
+        <w:rPr>
+          <w:rFonts w:ascii="仿宋" w:eastAsia="仿宋" w:hAnsi="仿宋"/>
+          <w:sz w:val="24"/>
+          <w:szCs w:val="24"/>
+        </w:rPr>
+        <w:t>a+b</w:t>
+      </w:r>
+      <w:proofErr w:type="spellEnd"/>
+      <w:r>
+        <w:rPr>
+          <w:rFonts w:ascii="仿宋" w:eastAsia="仿宋" w:hAnsi="仿宋"/>
+          <w:sz w:val="24"/>
+          <w:szCs w:val="24"/>
+        </w:rPr>
+        <w:t>)=</w:t>
+      </w:r>
+      <w:proofErr w:type="spellStart"/>
+      <w:r>
+        <w:rPr>
+          <w:rFonts w:ascii="仿宋" w:eastAsia="仿宋" w:hAnsi="仿宋"/>
+          <w:sz w:val="24"/>
+          <w:szCs w:val="24"/>
+        </w:rPr>
+        <w:t>a+b+kL</w:t>
+      </w:r>
+      <w:proofErr w:type="spellEnd"/>
+      <w:r>
+        <w:rPr>
+          <w:rFonts w:ascii="仿宋" w:eastAsia="仿宋" w:hAnsi="仿宋"/>
+          <w:sz w:val="24"/>
+          <w:szCs w:val="24"/>
+        </w:rPr>
+        <w:t>，得到a=</w:t>
+      </w:r>
+      <w:proofErr w:type="spellStart"/>
+      <w:r>
+        <w:rPr>
+          <w:rFonts w:ascii="仿宋" w:eastAsia="仿宋" w:hAnsi="仿宋"/>
+          <w:sz w:val="24"/>
+          <w:szCs w:val="24"/>
+        </w:rPr>
+        <w:t>kL</w:t>
+      </w:r>
+      <w:proofErr w:type="spellEnd"/>
+      <w:r>
+        <w:rPr>
+          <w:rFonts w:ascii="仿宋" w:eastAsia="仿宋" w:hAnsi="仿宋"/>
+          <w:sz w:val="24"/>
+          <w:szCs w:val="24"/>
+        </w:rPr>
+        <w:t>-b=(k-1)</w:t>
+      </w:r>
+      <w:proofErr w:type="spellStart"/>
+      <w:r>
+        <w:rPr>
+          <w:rFonts w:ascii="仿宋" w:eastAsia="仿宋" w:hAnsi="仿宋"/>
+          <w:sz w:val="24"/>
+          <w:szCs w:val="24"/>
+        </w:rPr>
+        <w:t>L+c</w:t>
+      </w:r>
+      <w:proofErr w:type="spellEnd"/>
+      <w:r>
+        <w:rPr>
           <w:rFonts w:ascii="仿宋" w:eastAsia="仿宋" w:hAnsi="仿宋" w:hint="eastAsia"/>
           <w:sz w:val="24"/>
           <w:szCs w:val="24"/>
         </w:rPr>
-        <w:t>2</w:t>
-      </w:r>
-      <w:r>
-        <w:rPr>
-          <w:rFonts w:ascii="仿宋" w:eastAsia="仿宋" w:hAnsi="仿宋"/>
-          <w:sz w:val="24"/>
-          <w:szCs w:val="24"/>
-        </w:rPr>
-        <w:t>x</w:t>
-      </w:r>
-      <w:proofErr w:type="spellEnd"/>
-      <w:r>
-        <w:rPr>
-          <w:rFonts w:ascii="仿宋" w:eastAsia="仿宋" w:hAnsi="仿宋" w:hint="eastAsia"/>
-          <w:sz w:val="24"/>
-          <w:szCs w:val="24"/>
-        </w:rPr>
-        <w:t>和x，且</w:t>
-      </w:r>
-      <w:proofErr w:type="gramStart"/>
-      <w:r>
-        <w:rPr>
-          <w:rFonts w:ascii="仿宋" w:eastAsia="仿宋" w:hAnsi="仿宋" w:hint="eastAsia"/>
-          <w:sz w:val="24"/>
-          <w:szCs w:val="24"/>
-        </w:rPr>
-        <w:t>二者走</w:t>
-      </w:r>
-      <w:proofErr w:type="gramEnd"/>
-      <w:r>
-        <w:rPr>
-          <w:rFonts w:ascii="仿宋" w:eastAsia="仿宋" w:hAnsi="仿宋" w:hint="eastAsia"/>
-          <w:sz w:val="24"/>
-          <w:szCs w:val="24"/>
-        </w:rPr>
-        <w:t>的距离差是环的长度（快指针多走一个环），即环长c=x。</w:t>
-      </w:r>
-      <w:proofErr w:type="gramStart"/>
-      <w:r>
-        <w:rPr>
-          <w:rFonts w:ascii="仿宋" w:eastAsia="仿宋" w:hAnsi="仿宋" w:hint="eastAsia"/>
-          <w:sz w:val="24"/>
-          <w:szCs w:val="24"/>
-        </w:rPr>
-        <w:t>然后求环的</w:t>
-      </w:r>
-      <w:proofErr w:type="gramEnd"/>
-      <w:r>
-        <w:rPr>
-          <w:rFonts w:ascii="仿宋" w:eastAsia="仿宋" w:hAnsi="仿宋" w:hint="eastAsia"/>
-          <w:sz w:val="24"/>
-          <w:szCs w:val="24"/>
-        </w:rPr>
-        <w:t>入口，因为环的入口</w:t>
-      </w:r>
-      <w:proofErr w:type="gramStart"/>
-      <w:r>
-        <w:rPr>
-          <w:rFonts w:ascii="仿宋" w:eastAsia="仿宋" w:hAnsi="仿宋" w:hint="eastAsia"/>
-          <w:sz w:val="24"/>
-          <w:szCs w:val="24"/>
-        </w:rPr>
-        <w:t>距离环</w:t>
-      </w:r>
-      <w:proofErr w:type="gramEnd"/>
-      <w:r>
-        <w:rPr>
-          <w:rFonts w:ascii="仿宋" w:eastAsia="仿宋" w:hAnsi="仿宋" w:hint="eastAsia"/>
-          <w:sz w:val="24"/>
-          <w:szCs w:val="24"/>
-        </w:rPr>
-        <w:t>的出口刚好为c，所以快指针先走x步，然后和慢指针一起出发都一步，总会走到重合的结点，这个节点就是换的入口。注意到，第一层找重合点时慢指针已经走了x步，所以不需要从head开始重新让快指针走x步，而是令之前的慢指针为快指针，而慢指针从head开始，重合点就是环的入口。</w:t>
+        <w:t>，</w:t>
+      </w:r>
+      <w:bookmarkStart w:id="0" w:name="_GoBack"/>
+      <w:bookmarkEnd w:id="0"/>
+      <w:r>
+        <w:rPr>
+          <w:rFonts w:ascii="仿宋" w:eastAsia="仿宋" w:hAnsi="仿宋"/>
+          <w:sz w:val="24"/>
+          <w:szCs w:val="24"/>
+        </w:rPr>
+        <w:t>可知，如果从起点出发慢指针走a步到达环的入口，而此时快指针已经走了k-1圈之后又走了c步，由于从相遇位置走c步即可回到环的入口，因此</w:t>
+      </w:r>
+    </w:p>
+    <w:p>
+      <w:pPr>
+        <w:rPr>
+          <w:rFonts w:ascii="仿宋" w:eastAsia="仿宋" w:hAnsi="仿宋"/>
+          <w:sz w:val="24"/>
+          <w:szCs w:val="24"/>
+        </w:rPr>
+      </w:pPr>
+      <w:r>
+        <w:rPr>
+          <w:rFonts w:ascii="仿宋" w:eastAsia="仿宋" w:hAnsi="仿宋"/>
+          <w:sz w:val="24"/>
+          <w:szCs w:val="24"/>
+        </w:rPr>
+        <w:t xml:space="preserve">        也到达入口，两个指针在入口相遇</w:t>
       </w:r>
     </w:p>
     <w:p>
@@ -508,37 +631,35 @@
     <w:p>
       <w:pPr>
         <w:rPr>
+          <w:rFonts w:ascii="仿宋" w:eastAsia="仿宋" w:hAnsi="仿宋"/>
+          <w:sz w:val="24"/>
+          <w:szCs w:val="24"/>
+        </w:rPr>
+      </w:pPr>
+      <w:r>
+        <w:rPr>
+          <w:rFonts w:ascii="仿宋" w:eastAsia="仿宋" w:hAnsi="仿宋"/>
+          <w:sz w:val="24"/>
+          <w:szCs w:val="24"/>
+        </w:rPr>
+        <w:tab/>
+      </w:r>
+      <w:r>
+        <w:rPr>
+          <w:rFonts w:ascii="仿宋" w:eastAsia="仿宋" w:hAnsi="仿宋"/>
+          <w:sz w:val="24"/>
+          <w:szCs w:val="24"/>
+        </w:rPr>
+        <w:tab/>
+      </w:r>
+      <w:r>
+        <w:rPr>
           <w:rFonts w:ascii="仿宋" w:eastAsia="仿宋" w:hAnsi="仿宋" w:hint="eastAsia"/>
           <w:sz w:val="24"/>
           <w:szCs w:val="24"/>
         </w:rPr>
-      </w:pPr>
-      <w:r>
-        <w:rPr>
-          <w:rFonts w:ascii="仿宋" w:eastAsia="仿宋" w:hAnsi="仿宋"/>
-          <w:sz w:val="24"/>
-          <w:szCs w:val="24"/>
-        </w:rPr>
-        <w:tab/>
-      </w:r>
-      <w:r>
-        <w:rPr>
-          <w:rFonts w:ascii="仿宋" w:eastAsia="仿宋" w:hAnsi="仿宋"/>
-          <w:sz w:val="24"/>
-          <w:szCs w:val="24"/>
-        </w:rPr>
-        <w:tab/>
-      </w:r>
-      <w:r>
-        <w:rPr>
-          <w:rFonts w:ascii="仿宋" w:eastAsia="仿宋" w:hAnsi="仿宋" w:hint="eastAsia"/>
-          <w:sz w:val="24"/>
-          <w:szCs w:val="24"/>
-        </w:rPr>
         <w:t># 这里是判断指针出发过没有以及是否存在环</w:t>
       </w:r>
-      <w:bookmarkStart w:id="0" w:name="_GoBack"/>
-      <w:bookmarkEnd w:id="0"/>
     </w:p>
     <w:p>
       <w:pPr>
@@ -705,7 +826,7 @@
     <w:p>
       <w:pPr>
         <w:rPr>
-          <w:rFonts w:ascii="仿宋" w:eastAsia="仿宋" w:hAnsi="仿宋" w:hint="eastAsia"/>
+          <w:rFonts w:ascii="仿宋" w:eastAsia="仿宋" w:hAnsi="仿宋"/>
           <w:sz w:val="24"/>
           <w:szCs w:val="24"/>
         </w:rPr>

</xml_diff>